<commit_message>
Arreglos menores a los documentos de talleres
</commit_message>
<xml_diff>
--- a/00 - Documentos y Talleres/talleres/word/Taller 0 Metadatos pagina WEb HTML.docx
+++ b/00 - Documentos y Talleres/talleres/word/Taller 0 Metadatos pagina WEb HTML.docx
@@ -1,6 +1,6 @@
 
 <file path=word/document.xml><?xml version="1.0" encoding="utf-8"?>
-<w:document xmlns:wpc="http://schemas.microsoft.com/office/word/2010/wordprocessingCanvas" xmlns:cx="http://schemas.microsoft.com/office/drawing/2014/chartex" xmlns:cx1="http://schemas.microsoft.com/office/drawing/2015/9/8/chartex" xmlns:mc="http://schemas.openxmlformats.org/markup-compatibility/2006" xmlns:o="urn:schemas-microsoft-com:office:office" xmlns:r="http://schemas.openxmlformats.org/officeDocument/2006/relationships" xmlns:m="http://schemas.openxmlformats.org/officeDocument/2006/math" xmlns:v="urn:schemas-microsoft-com:vml" xmlns:wp14="http://schemas.microsoft.com/office/word/2010/wordprocessingDrawing" xmlns:wp="http://schemas.openxmlformats.org/drawingml/2006/wordprocessingDrawing" xmlns:w10="urn:schemas-microsoft-com:office:word" xmlns:w="http://schemas.openxmlformats.org/wordprocessingml/2006/main" xmlns:w14="http://schemas.microsoft.com/office/word/2010/wordml" xmlns:w15="http://schemas.microsoft.com/office/word/2012/wordml" xmlns:w16se="http://schemas.microsoft.com/office/word/2015/wordml/symex" xmlns:wpg="http://schemas.microsoft.com/office/word/2010/wordprocessingGroup" xmlns:wpi="http://schemas.microsoft.com/office/word/2010/wordprocessingInk" xmlns:wne="http://schemas.microsoft.com/office/word/2006/wordml" xmlns:wps="http://schemas.microsoft.com/office/word/2010/wordprocessingShape" mc:Ignorable="w14 w15 w16se wp14">
+<w:document xmlns:wpc="http://schemas.microsoft.com/office/word/2010/wordprocessingCanvas" xmlns:cx="http://schemas.microsoft.com/office/drawing/2014/chartex" xmlns:cx1="http://schemas.microsoft.com/office/drawing/2015/9/8/chartex" xmlns:cx2="http://schemas.microsoft.com/office/drawing/2015/10/21/chartex" xmlns:cx3="http://schemas.microsoft.com/office/drawing/2016/5/9/chartex" xmlns:cx4="http://schemas.microsoft.com/office/drawing/2016/5/10/chartex" xmlns:cx5="http://schemas.microsoft.com/office/drawing/2016/5/11/chartex" xmlns:cx6="http://schemas.microsoft.com/office/drawing/2016/5/12/chartex" xmlns:cx7="http://schemas.microsoft.com/office/drawing/2016/5/13/chartex" xmlns:cx8="http://schemas.microsoft.com/office/drawing/2016/5/14/chartex" xmlns:mc="http://schemas.openxmlformats.org/markup-compatibility/2006" xmlns:aink="http://schemas.microsoft.com/office/drawing/2016/ink" xmlns:am3d="http://schemas.microsoft.com/office/drawing/2017/model3d" xmlns:o="urn:schemas-microsoft-com:office:office" xmlns:r="http://schemas.openxmlformats.org/officeDocument/2006/relationships" xmlns:m="http://schemas.openxmlformats.org/officeDocument/2006/math" xmlns:v="urn:schemas-microsoft-com:vml" xmlns:wp14="http://schemas.microsoft.com/office/word/2010/wordprocessingDrawing" xmlns:wp="http://schemas.openxmlformats.org/drawingml/2006/wordprocessingDrawing" xmlns:w10="urn:schemas-microsoft-com:office:word" xmlns:w="http://schemas.openxmlformats.org/wordprocessingml/2006/main" xmlns:w14="http://schemas.microsoft.com/office/word/2010/wordml" xmlns:w15="http://schemas.microsoft.com/office/word/2012/wordml" xmlns:w16cid="http://schemas.microsoft.com/office/word/2016/wordml/cid" xmlns:w16se="http://schemas.microsoft.com/office/word/2015/wordml/symex" xmlns:wpg="http://schemas.microsoft.com/office/word/2010/wordprocessingGroup" xmlns:wpi="http://schemas.microsoft.com/office/word/2010/wordprocessingInk" xmlns:wne="http://schemas.microsoft.com/office/word/2006/wordml" xmlns:wps="http://schemas.microsoft.com/office/word/2010/wordprocessingShape" mc:Ignorable="w14 w15 w16se w16cid wp14">
   <w:body>
     <w:p/>
     <w:p>
@@ -51,11 +51,9 @@
       <w:r>
         <w:t xml:space="preserve">: Visual Studio, </w:t>
       </w:r>
-      <w:proofErr w:type="spellStart"/>
       <w:r>
         <w:t>git</w:t>
       </w:r>
-      <w:proofErr w:type="spellEnd"/>
     </w:p>
     <w:p>
       <w:r>
@@ -100,25 +98,99 @@
         </w:numPr>
       </w:pPr>
       <w:r>
-        <w:t xml:space="preserve">Primero debe clonar un repositorio local </w:t>
+        <w:t xml:space="preserve">Debe tener instalado git y visual </w:t>
       </w:r>
       <w:proofErr w:type="spellStart"/>
       <w:r>
-        <w:t>git</w:t>
+        <w:t>studio</w:t>
       </w:r>
       <w:proofErr w:type="spellEnd"/>
       <w:r>
-        <w:t xml:space="preserve"> denominado </w:t>
+        <w:t xml:space="preserve"> </w:t>
       </w:r>
       <w:proofErr w:type="spellStart"/>
       <w:r>
+        <w:t>community</w:t>
+      </w:r>
+      <w:proofErr w:type="spellEnd"/>
+      <w:r>
+        <w:t xml:space="preserve"> versión 2017 o superior.</w:t>
+      </w:r>
+    </w:p>
+    <w:p>
+      <w:pPr>
+        <w:pStyle w:val="Prrafodelista"/>
+        <w:numPr>
+          <w:ilvl w:val="0"/>
+          <w:numId w:val="7"/>
+        </w:numPr>
+        <w:rPr>
+          <w:rStyle w:val="Hipervnculo"/>
+          <w:color w:val="auto"/>
+          <w:sz w:val="20"/>
+          <w:u w:val="none"/>
+        </w:rPr>
+      </w:pPr>
+      <w:r>
+        <w:t>Si no maneja git, v</w:t>
+      </w:r>
+      <w:r>
+        <w:t>isit</w:t>
+      </w:r>
+      <w:r>
+        <w:t>e</w:t>
+      </w:r>
+      <w:r>
+        <w:t xml:space="preserve"> </w:t>
+      </w:r>
+      <w:r>
+        <w:t>el</w:t>
+      </w:r>
+      <w:r>
+        <w:t xml:space="preserve"> siguiente enlace</w:t>
+      </w:r>
+      <w:r>
+        <w:t xml:space="preserve"> que le lleva a una guía rápida de comandos git</w:t>
+      </w:r>
+      <w:r>
+        <w:t xml:space="preserve">: </w:t>
+      </w:r>
+      <w:hyperlink r:id="rId5" w:history="1">
+        <w:r>
+          <w:rPr>
+            <w:rStyle w:val="Hipervnculo"/>
+            <w:sz w:val="20"/>
+          </w:rPr>
+          <w:t>https://drive.google.com/file/d/1Ilb1YB-6cFpmQ5MmmYt_EocHt3KQyg30/view?usp=sharing</w:t>
+        </w:r>
+      </w:hyperlink>
+    </w:p>
+    <w:p>
+      <w:pPr>
+        <w:pStyle w:val="Prrafodelista"/>
+        <w:numPr>
+          <w:ilvl w:val="0"/>
+          <w:numId w:val="7"/>
+        </w:numPr>
+      </w:pPr>
+      <w:r>
+        <w:t xml:space="preserve">Primero debe clonar un repositorio local git denominado </w:t>
+      </w:r>
+      <w:r>
+        <w:t>“</w:t>
+      </w:r>
+      <w:proofErr w:type="spellStart"/>
+      <w:r>
         <w:t>SemanticWebinAction</w:t>
       </w:r>
       <w:proofErr w:type="spellEnd"/>
       <w:r>
+        <w:t>”:</w:t>
+      </w:r>
+      <w:r>
         <w:t xml:space="preserve"> </w:t>
       </w:r>
-      <w:hyperlink r:id="rId5" w:history="1">
+      <w:hyperlink r:id="rId6" w:history="1">
         <w:r>
           <w:rPr>
             <w:rStyle w:val="Hipervnculo"/>
@@ -142,15 +214,7 @@
         </w:numPr>
       </w:pPr>
       <w:r>
-        <w:t xml:space="preserve">Crear un repositorio local con el mismo nombre y abrirlo en </w:t>
-      </w:r>
-      <w:proofErr w:type="spellStart"/>
-      <w:r>
-        <w:t>Visuial</w:t>
-      </w:r>
-      <w:proofErr w:type="spellEnd"/>
-      <w:r>
-        <w:t xml:space="preserve"> Studio 2017.</w:t>
+        <w:t>Crear un repositorio local con el mismo nombre y abrirlo en Visual Studio 2017.</w:t>
       </w:r>
     </w:p>
     <w:p>
@@ -168,33 +232,7 @@
         <w:t xml:space="preserve"> </w:t>
       </w:r>
       <w:r>
-        <w:t>realizar los talleres en dicha rama. Para mayor información al respecto</w:t>
-      </w:r>
-    </w:p>
-    <w:p>
-      <w:pPr>
-        <w:pStyle w:val="Prrafodelista"/>
-        <w:numPr>
-          <w:ilvl w:val="0"/>
-          <w:numId w:val="7"/>
-        </w:numPr>
-      </w:pPr>
-      <w:r>
-        <w:t>V</w:t>
-      </w:r>
-      <w:r>
-        <w:t xml:space="preserve">isitar los siguientes enlaces: </w:t>
-      </w:r>
-      <w:hyperlink r:id="rId6" w:history="1">
-        <w:r>
-          <w:rPr>
-            <w:rStyle w:val="Hipervnculo"/>
-          </w:rPr>
-          <w:t>https://drive.google.com/file/d/1Ilb1YB-6cFpmQ5MmmYt_EocHt3KQyg30/view?usp=sharing</w:t>
-        </w:r>
-      </w:hyperlink>
-      <w:r>
-        <w:t xml:space="preserve"> </w:t>
+        <w:t>realizar los talleres en dicha rama.</w:t>
       </w:r>
     </w:p>
     <w:p>
@@ -214,21 +252,6 @@
     </w:p>
     <w:p>
       <w:pPr>
-        <w:autoSpaceDE w:val="0"/>
-        <w:autoSpaceDN w:val="0"/>
-        <w:adjustRightInd w:val="0"/>
-        <w:spacing w:after="0" w:line="240" w:lineRule="auto"/>
-        <w:rPr>
-          <w:rFonts w:ascii="Consolas" w:hAnsi="Consolas" w:cs="Consolas"/>
-          <w:color w:val="000000"/>
-          <w:sz w:val="19"/>
-          <w:szCs w:val="19"/>
-          <w:lang w:val="es-ES"/>
-        </w:rPr>
-      </w:pPr>
-    </w:p>
-    <w:p>
-      <w:pPr>
         <w:pStyle w:val="Ttulo2"/>
         <w:jc w:val="both"/>
         <w:rPr>
@@ -265,8 +288,6 @@
       <w:r>
         <w:t xml:space="preserve"> </w:t>
       </w:r>
-      <w:bookmarkStart w:id="0" w:name="_GoBack"/>
-      <w:bookmarkEnd w:id="0"/>
       <w:r>
         <w:t xml:space="preserve"> </w:t>
       </w:r>
@@ -309,7 +330,13 @@
         <w:t xml:space="preserve"> </w:t>
       </w:r>
       <w:r>
-        <w:t xml:space="preserve">   del documento 01-HTML.htm y personalizarlo con comando HTML para colocar el contenido del </w:t>
+        <w:t xml:space="preserve">   del documento 01-HTML.htm y personalizarlo con comando</w:t>
+      </w:r>
+      <w:r>
+        <w:t>s</w:t>
+      </w:r>
+      <w:r>
+        <w:t xml:space="preserve"> HTML para colocar el contenido del </w:t>
       </w:r>
       <w:r>
         <w:t>d</w:t>
@@ -334,7 +361,18 @@
         <w:t xml:space="preserve"> </w:t>
       </w:r>
       <w:r>
-        <w:t xml:space="preserve">   https://clasew.jimdo.com/guía-rápida-de-comandos-html/</w:t>
+        <w:t xml:space="preserve">   </w:t>
+      </w:r>
+      <w:hyperlink r:id="rId8" w:history="1">
+        <w:r>
+          <w:rPr>
+            <w:rStyle w:val="Hipervnculo"/>
+          </w:rPr>
+          <w:t>https://clasew.jimdo.com/guía-rápida-de-comandos-html/</w:t>
+        </w:r>
+      </w:hyperlink>
+      <w:r>
+        <w:t>.</w:t>
       </w:r>
     </w:p>
     <w:p>
@@ -347,10 +385,7 @@
         <w:jc w:val="both"/>
       </w:pPr>
       <w:r>
-        <w:t xml:space="preserve">Colocar las anotaciones semánticas necesarias para establecer varias propiedades del recurso. Para </w:t>
-      </w:r>
-      <w:r>
-        <w:t>esto</w:t>
+        <w:t>Colocar las anotaciones semánticas necesarias para establecer varias propiedades del recurso. Para esto</w:t>
       </w:r>
       <w:r>
         <w:t xml:space="preserve"> </w:t>
@@ -366,7 +401,7 @@
       <w:r>
         <w:t xml:space="preserve"> Core: </w:t>
       </w:r>
-      <w:hyperlink r:id="rId8" w:history="1">
+      <w:hyperlink r:id="rId9" w:history="1">
         <w:r>
           <w:rPr>
             <w:rStyle w:val="Hipervnculo"/>
@@ -470,6 +505,8 @@
       <w:r>
         <w:t>Utilizando Microformatos.</w:t>
       </w:r>
+      <w:bookmarkStart w:id="0" w:name="_GoBack"/>
+      <w:bookmarkEnd w:id="0"/>
     </w:p>
     <w:p>
       <w:pPr>
@@ -495,7 +532,7 @@
 </file>
 
 <file path=word/numbering.xml><?xml version="1.0" encoding="utf-8"?>
-<w:numbering xmlns:wpc="http://schemas.microsoft.com/office/word/2010/wordprocessingCanvas" xmlns:cx="http://schemas.microsoft.com/office/drawing/2014/chartex" xmlns:cx1="http://schemas.microsoft.com/office/drawing/2015/9/8/chartex" xmlns:mc="http://schemas.openxmlformats.org/markup-compatibility/2006" xmlns:o="urn:schemas-microsoft-com:office:office" xmlns:r="http://schemas.openxmlformats.org/officeDocument/2006/relationships" xmlns:m="http://schemas.openxmlformats.org/officeDocument/2006/math" xmlns:v="urn:schemas-microsoft-com:vml" xmlns:wp14="http://schemas.microsoft.com/office/word/2010/wordprocessingDrawing" xmlns:wp="http://schemas.openxmlformats.org/drawingml/2006/wordprocessingDrawing" xmlns:w10="urn:schemas-microsoft-com:office:word" xmlns:w="http://schemas.openxmlformats.org/wordprocessingml/2006/main" xmlns:w14="http://schemas.microsoft.com/office/word/2010/wordml" xmlns:w15="http://schemas.microsoft.com/office/word/2012/wordml" xmlns:w16se="http://schemas.microsoft.com/office/word/2015/wordml/symex" xmlns:wpg="http://schemas.microsoft.com/office/word/2010/wordprocessingGroup" xmlns:wpi="http://schemas.microsoft.com/office/word/2010/wordprocessingInk" xmlns:wne="http://schemas.microsoft.com/office/word/2006/wordml" xmlns:wps="http://schemas.microsoft.com/office/word/2010/wordprocessingShape" mc:Ignorable="w14 w15 w16se wp14">
+<w:numbering xmlns:wpc="http://schemas.microsoft.com/office/word/2010/wordprocessingCanvas" xmlns:cx="http://schemas.microsoft.com/office/drawing/2014/chartex" xmlns:cx1="http://schemas.microsoft.com/office/drawing/2015/9/8/chartex" xmlns:cx2="http://schemas.microsoft.com/office/drawing/2015/10/21/chartex" xmlns:cx3="http://schemas.microsoft.com/office/drawing/2016/5/9/chartex" xmlns:cx4="http://schemas.microsoft.com/office/drawing/2016/5/10/chartex" xmlns:cx5="http://schemas.microsoft.com/office/drawing/2016/5/11/chartex" xmlns:cx6="http://schemas.microsoft.com/office/drawing/2016/5/12/chartex" xmlns:cx7="http://schemas.microsoft.com/office/drawing/2016/5/13/chartex" xmlns:cx8="http://schemas.microsoft.com/office/drawing/2016/5/14/chartex" xmlns:mc="http://schemas.openxmlformats.org/markup-compatibility/2006" xmlns:aink="http://schemas.microsoft.com/office/drawing/2016/ink" xmlns:am3d="http://schemas.microsoft.com/office/drawing/2017/model3d" xmlns:o="urn:schemas-microsoft-com:office:office" xmlns:r="http://schemas.openxmlformats.org/officeDocument/2006/relationships" xmlns:m="http://schemas.openxmlformats.org/officeDocument/2006/math" xmlns:v="urn:schemas-microsoft-com:vml" xmlns:wp14="http://schemas.microsoft.com/office/word/2010/wordprocessingDrawing" xmlns:wp="http://schemas.openxmlformats.org/drawingml/2006/wordprocessingDrawing" xmlns:w10="urn:schemas-microsoft-com:office:word" xmlns:w="http://schemas.openxmlformats.org/wordprocessingml/2006/main" xmlns:w14="http://schemas.microsoft.com/office/word/2010/wordml" xmlns:w15="http://schemas.microsoft.com/office/word/2012/wordml" xmlns:w16cid="http://schemas.microsoft.com/office/word/2016/wordml/cid" xmlns:w16se="http://schemas.microsoft.com/office/word/2015/wordml/symex" xmlns:wpg="http://schemas.microsoft.com/office/word/2010/wordprocessingGroup" xmlns:wpi="http://schemas.microsoft.com/office/word/2010/wordprocessingInk" xmlns:wne="http://schemas.microsoft.com/office/word/2006/wordml" xmlns:wps="http://schemas.microsoft.com/office/word/2010/wordprocessingShape" mc:Ignorable="w14 w15 w16se w16cid wp14">
   <w:abstractNum w:abstractNumId="0" w15:restartNumberingAfterBreak="0">
     <w:nsid w:val="384149AE"/>
     <w:multiLevelType w:val="hybridMultilevel"/>
@@ -1409,7 +1446,7 @@
 </file>
 
 <file path=word/styles.xml><?xml version="1.0" encoding="utf-8"?>
-<w:styles xmlns:mc="http://schemas.openxmlformats.org/markup-compatibility/2006" xmlns:r="http://schemas.openxmlformats.org/officeDocument/2006/relationships" xmlns:w="http://schemas.openxmlformats.org/wordprocessingml/2006/main" xmlns:w14="http://schemas.microsoft.com/office/word/2010/wordml" xmlns:w15="http://schemas.microsoft.com/office/word/2012/wordml" xmlns:w16se="http://schemas.microsoft.com/office/word/2015/wordml/symex" mc:Ignorable="w14 w15 w16se">
+<w:styles xmlns:mc="http://schemas.openxmlformats.org/markup-compatibility/2006" xmlns:r="http://schemas.openxmlformats.org/officeDocument/2006/relationships" xmlns:w="http://schemas.openxmlformats.org/wordprocessingml/2006/main" xmlns:w14="http://schemas.microsoft.com/office/word/2010/wordml" xmlns:w15="http://schemas.microsoft.com/office/word/2012/wordml" xmlns:w16cid="http://schemas.microsoft.com/office/word/2016/wordml/cid" xmlns:w16se="http://schemas.microsoft.com/office/word/2015/wordml/symex" mc:Ignorable="w14 w15 w16se w16cid">
   <w:docDefaults>
     <w:rPrDefault>
       <w:rPr>
@@ -1425,7 +1462,7 @@
       </w:pPr>
     </w:pPrDefault>
   </w:docDefaults>
-  <w:latentStyles w:defLockedState="0" w:defUIPriority="99" w:defSemiHidden="0" w:defUnhideWhenUsed="0" w:defQFormat="0" w:count="371">
+  <w:latentStyles w:defLockedState="0" w:defUIPriority="99" w:defSemiHidden="0" w:defUnhideWhenUsed="0" w:defQFormat="0" w:count="375">
     <w:lsdException w:name="Normal" w:uiPriority="0" w:qFormat="1"/>
     <w:lsdException w:name="heading 1" w:uiPriority="9" w:qFormat="1"/>
     <w:lsdException w:name="heading 2" w:semiHidden="1" w:uiPriority="9" w:unhideWhenUsed="1" w:qFormat="1"/>
@@ -1531,7 +1568,6 @@
     <w:lsdException w:name="HTML Sample" w:semiHidden="1" w:unhideWhenUsed="1"/>
     <w:lsdException w:name="HTML Typewriter" w:semiHidden="1" w:unhideWhenUsed="1"/>
     <w:lsdException w:name="HTML Variable" w:semiHidden="1" w:unhideWhenUsed="1"/>
-    <w:lsdException w:name="Normal Table" w:semiHidden="1" w:unhideWhenUsed="1"/>
     <w:lsdException w:name="annotation subject" w:semiHidden="1" w:unhideWhenUsed="1"/>
     <w:lsdException w:name="No List" w:semiHidden="1" w:unhideWhenUsed="1"/>
     <w:lsdException w:name="Outline List 1" w:semiHidden="1" w:unhideWhenUsed="1"/>
@@ -1575,10 +1611,8 @@
     <w:lsdException w:name="Table Elegant" w:semiHidden="1" w:unhideWhenUsed="1"/>
     <w:lsdException w:name="Table Professional" w:semiHidden="1" w:unhideWhenUsed="1"/>
     <w:lsdException w:name="Table Subtle 1" w:semiHidden="1" w:unhideWhenUsed="1"/>
-    <w:lsdException w:name="Table Subtle 2" w:semiHidden="1" w:unhideWhenUsed="1"/>
     <w:lsdException w:name="Table Web 1" w:semiHidden="1" w:unhideWhenUsed="1"/>
     <w:lsdException w:name="Table Web 2" w:semiHidden="1" w:unhideWhenUsed="1"/>
-    <w:lsdException w:name="Table Web 3" w:semiHidden="1" w:unhideWhenUsed="1"/>
     <w:lsdException w:name="Balloon Text" w:semiHidden="1" w:unhideWhenUsed="1"/>
     <w:lsdException w:name="Table Grid" w:uiPriority="39"/>
     <w:lsdException w:name="Table Theme" w:semiHidden="1" w:unhideWhenUsed="1"/>
@@ -1797,6 +1831,10 @@
     <w:lsdException w:name="List Table 5 Dark Accent 6" w:uiPriority="50"/>
     <w:lsdException w:name="List Table 6 Colorful Accent 6" w:uiPriority="51"/>
     <w:lsdException w:name="List Table 7 Colorful Accent 6" w:uiPriority="52"/>
+    <w:lsdException w:name="Mention" w:semiHidden="1" w:unhideWhenUsed="1"/>
+    <w:lsdException w:name="Smart Hyperlink" w:semiHidden="1" w:unhideWhenUsed="1"/>
+    <w:lsdException w:name="Hashtag" w:semiHidden="1" w:unhideWhenUsed="1"/>
+    <w:lsdException w:name="Unresolved Mention" w:semiHidden="1" w:unhideWhenUsed="1"/>
   </w:latentStyles>
   <w:style w:type="paragraph" w:default="1" w:styleId="Normal">
     <w:name w:val="Normal"/>
@@ -1917,6 +1955,30 @@
     <w:rsid w:val="008F3650"/>
     <w:rPr>
       <w:color w:val="0563C1" w:themeColor="hyperlink"/>
+      <w:u w:val="single"/>
+    </w:rPr>
+  </w:style>
+  <w:style w:type="character" w:styleId="Mencinsinresolver">
+    <w:name w:val="Unresolved Mention"/>
+    <w:basedOn w:val="Fuentedeprrafopredeter"/>
+    <w:uiPriority w:val="99"/>
+    <w:semiHidden/>
+    <w:unhideWhenUsed/>
+    <w:rsid w:val="00DB7BC3"/>
+    <w:rPr>
+      <w:color w:val="605E5C"/>
+      <w:shd w:val="clear" w:color="auto" w:fill="E1DFDD"/>
+    </w:rPr>
+  </w:style>
+  <w:style w:type="character" w:styleId="Hipervnculovisitado">
+    <w:name w:val="FollowedHyperlink"/>
+    <w:basedOn w:val="Fuentedeprrafopredeter"/>
+    <w:uiPriority w:val="99"/>
+    <w:semiHidden/>
+    <w:unhideWhenUsed/>
+    <w:rsid w:val="00B64DF2"/>
+    <w:rPr>
+      <w:color w:val="954F72" w:themeColor="followedHyperlink"/>
       <w:u w:val="single"/>
     </w:rPr>
   </w:style>

</xml_diff>